<commit_message>
week3_assign1_Identifying safe loans with decision trees
</commit_message>
<xml_diff>
--- a/MachineLearningNotes.docx
+++ b/MachineLearningNotes.docx
@@ -3,8 +3,26 @@
 <w:document xmlns:wpc="http://schemas.microsoft.com/office/word/2010/wordprocessingCanvas" xmlns:mo="http://schemas.microsoft.com/office/mac/office/2008/main" xmlns:mc="http://schemas.openxmlformats.org/markup-compatibility/2006" xmlns:mv="urn:schemas-microsoft-com:mac:vml" xmlns:o="urn:schemas-microsoft-com:office:office" xmlns:r="http://schemas.openxmlformats.org/officeDocument/2006/relationships" xmlns:m="http://schemas.openxmlformats.org/officeDocument/2006/math" xmlns:v="urn:schemas-microsoft-com:vml" xmlns:wp14="http://schemas.microsoft.com/office/word/2010/wordprocessingDrawing" xmlns:wp="http://schemas.openxmlformats.org/drawingml/2006/wordprocessingDrawing" xmlns:w10="urn:schemas-microsoft-com:office:word" xmlns:w="http://schemas.openxmlformats.org/wordprocessingml/2006/main" xmlns:w14="http://schemas.microsoft.com/office/word/2010/wordml" xmlns:w15="http://schemas.microsoft.com/office/word/2012/wordml" xmlns:wpg="http://schemas.microsoft.com/office/word/2010/wordprocessingGroup" xmlns:wpi="http://schemas.microsoft.com/office/word/2010/wordprocessingInk" xmlns:wne="http://schemas.microsoft.com/office/word/2006/wordml" xmlns:wps="http://schemas.microsoft.com/office/word/2010/wordprocessingShape" mc:Ignorable="w14 w15 wp14">
   <w:body>
     <w:p>
-      <w:r>
-        <w:t>Greedy Decision Tree Algorithm:</w:t>
+      <w:pPr>
+        <w:jc w:val="center"/>
+        <w:rPr>
+          <w:b/>
+          <w:u w:val="single"/>
+        </w:rPr>
+      </w:pPr>
+      <w:r>
+        <w:rPr>
+          <w:b/>
+          <w:u w:val="single"/>
+        </w:rPr>
+        <w:t>Greedy Decision Tree Algorithm</w:t>
+      </w:r>
+      <w:r>
+        <w:rPr>
+          <w:b/>
+          <w:u w:val="single"/>
+        </w:rPr>
+        <w:t xml:space="preserve"> Basics</w:t>
       </w:r>
     </w:p>
     <w:p/>
@@ -18,6 +36,9 @@
         <w:jc w:val="center"/>
       </w:pPr>
       <w:r>
+        <w:rPr>
+          <w:noProof/>
+        </w:rPr>
         <w:drawing>
           <wp:inline distT="0" distB="0" distL="0" distR="0" wp14:anchorId="7906EBF5" wp14:editId="19971CA7">
             <wp:extent cx="1535452" cy="469925"/>
@@ -57,12 +78,12 @@
     </w:p>
     <w:p>
       <w:r>
+        <w:t>------------------------------------------------------------------------------------------------------------------------------</w:t>
+      </w:r>
+    </w:p>
+    <w:p>
+      <w:r>
         <w:t>Step2: pick a feature and split the data on it</w:t>
-      </w:r>
-    </w:p>
-    <w:p>
-      <w:r>
-        <w:t>Step3: Visualize the partitioned data and their labels</w:t>
       </w:r>
     </w:p>
     <w:p>
@@ -70,6 +91,9 @@
         <w:jc w:val="center"/>
       </w:pPr>
       <w:r>
+        <w:rPr>
+          <w:noProof/>
+        </w:rPr>
         <w:drawing>
           <wp:inline distT="0" distB="0" distL="0" distR="0" wp14:anchorId="5532F5E1" wp14:editId="1F0F8FF5">
             <wp:extent cx="3920446" cy="1747447"/>
@@ -109,7 +133,148 @@
     </w:p>
     <w:p>
       <w:r>
+        <w:t xml:space="preserve">Step3: Visualize the </w:t>
+      </w:r>
+      <w:r>
+        <w:t xml:space="preserve">histogram of </w:t>
+      </w:r>
+      <w:r>
+        <w:t>p</w:t>
+      </w:r>
+      <w:r>
+        <w:t xml:space="preserve">artitioned data </w:t>
+      </w:r>
+    </w:p>
+    <w:p>
+      <w:r>
+        <w:t>------------------------------------------------------------------------------------------------------------------------------</w:t>
+      </w:r>
+    </w:p>
+    <w:p>
+      <w:r>
         <w:t xml:space="preserve">Step4: </w:t>
+      </w:r>
+      <w:r>
+        <w:t>If there is a node with one class, then there is no point to split the data on that node (example: the excellent node)</w:t>
+      </w:r>
+    </w:p>
+    <w:p>
+      <w:r>
+        <w:t>------------------------------------------------------------------------------------------------------------------------------</w:t>
+      </w:r>
+    </w:p>
+    <w:p>
+      <w:r>
+        <w:t xml:space="preserve">Step5: </w:t>
+      </w:r>
+      <w:r>
+        <w:t>Go to step 2 and c</w:t>
+      </w:r>
+      <w:r>
+        <w:t>ontinue splitting the nodes based on other features</w:t>
+      </w:r>
+    </w:p>
+    <w:p>
+      <w:r>
+        <w:t>------------------------------------------------------------------------------------------------------------------------------</w:t>
+      </w:r>
+    </w:p>
+    <w:p>
+      <w:r>
+        <w:t>Done!</w:t>
+      </w:r>
+    </w:p>
+    <w:p/>
+    <w:p/>
+    <w:p>
+      <w:r>
+        <w:t>Next:</w:t>
+      </w:r>
+    </w:p>
+    <w:p/>
+    <w:p>
+      <w:r>
+        <w:t>Problems that needs to be solved:</w:t>
+      </w:r>
+    </w:p>
+    <w:p>
+      <w:pPr>
+        <w:jc w:val="center"/>
+      </w:pPr>
+      <w:r>
+        <w:drawing>
+          <wp:inline distT="0" distB="0" distL="0" distR="0" wp14:anchorId="3A9A4A45" wp14:editId="369B04EA">
+            <wp:extent cx="5403684" cy="1835867"/>
+            <wp:effectExtent l="0" t="0" r="6985" b="0"/>
+            <wp:docPr id="2" name="Picture 2"/>
+            <wp:cNvGraphicFramePr>
+              <a:graphicFrameLocks xmlns:a="http://schemas.openxmlformats.org/drawingml/2006/main" noChangeAspect="1"/>
+            </wp:cNvGraphicFramePr>
+            <a:graphic xmlns:a="http://schemas.openxmlformats.org/drawingml/2006/main">
+              <a:graphicData uri="http://schemas.openxmlformats.org/drawingml/2006/picture">
+                <pic:pic xmlns:pic="http://schemas.openxmlformats.org/drawingml/2006/picture">
+                  <pic:nvPicPr>
+                    <pic:cNvPr id="1" name=""/>
+                    <pic:cNvPicPr/>
+                  </pic:nvPicPr>
+                  <pic:blipFill>
+                    <a:blip r:embed="rId6"/>
+                    <a:stretch>
+                      <a:fillRect/>
+                    </a:stretch>
+                  </pic:blipFill>
+                  <pic:spPr>
+                    <a:xfrm>
+                      <a:off x="0" y="0"/>
+                      <a:ext cx="5412125" cy="1838735"/>
+                    </a:xfrm>
+                    <a:prstGeom prst="rect">
+                      <a:avLst/>
+                    </a:prstGeom>
+                  </pic:spPr>
+                </pic:pic>
+              </a:graphicData>
+            </a:graphic>
+          </wp:inline>
+        </w:drawing>
+      </w:r>
+    </w:p>
+    <w:p>
+      <w:pPr>
+        <w:jc w:val="center"/>
+      </w:pPr>
+      <w:r>
+        <w:br/>
+      </w:r>
+    </w:p>
+    <w:p>
+      <w:pPr>
+        <w:jc w:val="center"/>
+      </w:pPr>
+    </w:p>
+    <w:p/>
+    <w:p>
+      <w:pPr>
+        <w:jc w:val="center"/>
+        <w:rPr>
+          <w:b/>
+          <w:u w:val="single"/>
+        </w:rPr>
+      </w:pPr>
+      <w:r>
+        <w:rPr>
+          <w:b/>
+          <w:u w:val="single"/>
+        </w:rPr>
+        <w:lastRenderedPageBreak/>
+        <w:t>Feature Split Learning</w:t>
+      </w:r>
+      <w:r>
+        <w:rPr>
+          <w:b/>
+          <w:u w:val="single"/>
+        </w:rPr>
+        <w:t xml:space="preserve"> = Decision Stump Learning</w:t>
       </w:r>
       <w:bookmarkStart w:id="0" w:name="_GoBack"/>
       <w:bookmarkEnd w:id="0"/>

</xml_diff>